<commit_message>
Update Use Case Beeldscherm OLC.docx
</commit_message>
<xml_diff>
--- a/Use Case Beeldscherm OLC.docx
+++ b/Use Case Beeldscherm OLC.docx
@@ -175,7 +175,10 @@
           </w:tcPr>
           <w:p>
             <w:r>
-              <w:t>Leerling, Schoolpas, TV</w:t>
+              <w:t xml:space="preserve">Leerling, Schoolpas, </w:t>
+            </w:r>
+            <w:r>
+              <w:t>Software (voor beeldscherm)</w:t>
             </w:r>
           </w:p>
         </w:tc>
@@ -230,7 +233,6 @@
                 <w:b/>
               </w:rPr>
             </w:pPr>
-            <w:proofErr w:type="spellStart"/>
             <w:r>
               <w:rPr>
                 <w:b/>
@@ -243,7 +245,6 @@
               </w:rPr>
               <w:t>hecked</w:t>
             </w:r>
-            <w:proofErr w:type="spellEnd"/>
           </w:p>
         </w:tc>
         <w:tc>
@@ -282,15 +283,7 @@
           </w:tcPr>
           <w:p>
             <w:r>
-              <w:t xml:space="preserve">De leerling gaat naar het OLC en heeft informatie nodig (over school, huiswerk, </w:t>
-            </w:r>
-            <w:proofErr w:type="spellStart"/>
-            <w:r>
-              <w:t>etc</w:t>
-            </w:r>
-            <w:proofErr w:type="spellEnd"/>
-            <w:r>
-              <w:t>)</w:t>
+              <w:t>De leerling gaat naar het OLC en heeft informatie nodig (over school, huiswerk, etc)</w:t>
             </w:r>
           </w:p>
         </w:tc>
@@ -462,7 +455,6 @@
                 <w:b/>
               </w:rPr>
             </w:pPr>
-            <w:proofErr w:type="spellStart"/>
             <w:r>
               <w:rPr>
                 <w:b/>
@@ -475,7 +467,6 @@
               </w:rPr>
               <w:t>hecked</w:t>
             </w:r>
-            <w:proofErr w:type="spellEnd"/>
           </w:p>
         </w:tc>
         <w:tc>

</xml_diff>